<commit_message>
hopefully the last iteration, all good to go
</commit_message>
<xml_diff>
--- a/Task 1 Submission/Task 1 Submission.docx
+++ b/Task 1 Submission/Task 1 Submission.docx
@@ -1,6 +1,6 @@
 
 <file path=word/document.xml><?xml version="1.0" encoding="utf-8"?>
-<w:document xmlns:wpc="http://schemas.microsoft.com/office/word/2010/wordprocessingCanvas" xmlns:cx="http://schemas.microsoft.com/office/drawing/2014/chartex" xmlns:cx1="http://schemas.microsoft.com/office/drawing/2015/9/8/chartex" xmlns:cx2="http://schemas.microsoft.com/office/drawing/2015/10/21/chartex" xmlns:cx3="http://schemas.microsoft.com/office/drawing/2016/5/9/chartex" xmlns:cx4="http://schemas.microsoft.com/office/drawing/2016/5/10/chartex" xmlns:cx5="http://schemas.microsoft.com/office/drawing/2016/5/11/chartex" xmlns:cx6="http://schemas.microsoft.com/office/drawing/2016/5/12/chartex" xmlns:cx7="http://schemas.microsoft.com/office/drawing/2016/5/13/chartex" xmlns:cx8="http://schemas.microsoft.com/office/drawing/2016/5/14/chartex" xmlns:mc="http://schemas.openxmlformats.org/markup-compatibility/2006" xmlns:aink="http://schemas.microsoft.com/office/drawing/2016/ink" xmlns:am3d="http://schemas.microsoft.com/office/drawing/2017/model3d" xmlns:o="urn:schemas-microsoft-com:office:office" xmlns:r="http://schemas.openxmlformats.org/officeDocument/2006/relationships" xmlns:m="http://schemas.openxmlformats.org/officeDocument/2006/math" xmlns:v="urn:schemas-microsoft-com:vml" xmlns:wp14="http://schemas.microsoft.com/office/word/2010/wordprocessingDrawing" xmlns:wp="http://schemas.openxmlformats.org/drawingml/2006/wordprocessingDrawing" xmlns:w10="urn:schemas-microsoft-com:office:word" xmlns:w="http://schemas.openxmlformats.org/wordprocessingml/2006/main" xmlns:w14="http://schemas.microsoft.com/office/word/2010/wordml" xmlns:w15="http://schemas.microsoft.com/office/word/2012/wordml" xmlns:w16cex="http://schemas.microsoft.com/office/word/2018/wordml/cex" xmlns:w16cid="http://schemas.microsoft.com/office/word/2016/wordml/cid" xmlns:w16="http://schemas.microsoft.com/office/word/2018/wordml" xmlns:w16se="http://schemas.microsoft.com/office/word/2015/wordml/symex" xmlns:wpg="http://schemas.microsoft.com/office/word/2010/wordprocessingGroup" xmlns:wpi="http://schemas.microsoft.com/office/word/2010/wordprocessingInk" xmlns:wne="http://schemas.microsoft.com/office/word/2006/wordml" xmlns:wps="http://schemas.microsoft.com/office/word/2010/wordprocessingShape" mc:Ignorable="w14 w15 w16se w16cid w16 w16cex wp14">
+<w:document xmlns:wpc="http://schemas.microsoft.com/office/word/2010/wordprocessingCanvas" xmlns:cx="http://schemas.microsoft.com/office/drawing/2014/chartex" xmlns:cx1="http://schemas.microsoft.com/office/drawing/2015/9/8/chartex" xmlns:cx2="http://schemas.microsoft.com/office/drawing/2015/10/21/chartex" xmlns:cx3="http://schemas.microsoft.com/office/drawing/2016/5/9/chartex" xmlns:cx4="http://schemas.microsoft.com/office/drawing/2016/5/10/chartex" xmlns:cx5="http://schemas.microsoft.com/office/drawing/2016/5/11/chartex" xmlns:cx6="http://schemas.microsoft.com/office/drawing/2016/5/12/chartex" xmlns:cx7="http://schemas.microsoft.com/office/drawing/2016/5/13/chartex" xmlns:cx8="http://schemas.microsoft.com/office/drawing/2016/5/14/chartex" xmlns:mc="http://schemas.openxmlformats.org/markup-compatibility/2006" xmlns:aink="http://schemas.microsoft.com/office/drawing/2016/ink" xmlns:am3d="http://schemas.microsoft.com/office/drawing/2017/model3d" xmlns:o="urn:schemas-microsoft-com:office:office" xmlns:r="http://schemas.openxmlformats.org/officeDocument/2006/relationships" xmlns:m="http://schemas.openxmlformats.org/officeDocument/2006/math" xmlns:v="urn:schemas-microsoft-com:vml" xmlns:wp14="http://schemas.microsoft.com/office/word/2010/wordprocessingDrawing" xmlns:wp="http://schemas.openxmlformats.org/drawingml/2006/wordprocessingDrawing" xmlns:w10="urn:schemas-microsoft-com:office:word" xmlns:w="http://schemas.openxmlformats.org/wordprocessingml/2006/main" xmlns:w14="http://schemas.microsoft.com/office/word/2010/wordml" xmlns:w15="http://schemas.microsoft.com/office/word/2012/wordml" xmlns:w16cex="http://schemas.microsoft.com/office/word/2018/wordml/cex" xmlns:w16cid="http://schemas.microsoft.com/office/word/2016/wordml/cid" xmlns:w16="http://schemas.microsoft.com/office/word/2018/wordml" xmlns:w16sdtdh="http://schemas.microsoft.com/office/word/2020/wordml/sdtdatahash" xmlns:w16se="http://schemas.microsoft.com/office/word/2015/wordml/symex" xmlns:wpg="http://schemas.microsoft.com/office/word/2010/wordprocessingGroup" xmlns:wpi="http://schemas.microsoft.com/office/word/2010/wordprocessingInk" xmlns:wne="http://schemas.microsoft.com/office/word/2006/wordml" xmlns:wps="http://schemas.microsoft.com/office/word/2010/wordprocessingShape" mc:Ignorable="w14 w15 w16se w16cid w16 w16cex w16sdtdh wp14">
   <w:body>
     <w:p>
       <w:pPr>
@@ -106,7 +106,7 @@
           </w:tcPr>
           <w:p>
             <w:r>
-              <w:t>Kick-off meeting</w:t>
+              <w:t>Persona</w:t>
             </w:r>
           </w:p>
         </w:tc>
@@ -116,7 +116,10 @@
           </w:tcPr>
           <w:p>
             <w:r>
-              <w:t>2 hours</w:t>
+              <w:t>1</w:t>
+            </w:r>
+            <w:r>
+              <w:t xml:space="preserve"> hour</w:t>
             </w:r>
           </w:p>
         </w:tc>
@@ -128,7 +131,7 @@
           </w:tcPr>
           <w:p>
             <w:r>
-              <w:t>Stakeholder interviews</w:t>
+              <w:t>Wireframe</w:t>
             </w:r>
           </w:p>
         </w:tc>
@@ -138,7 +141,10 @@
           </w:tcPr>
           <w:p>
             <w:r>
-              <w:t>14 hours</w:t>
+              <w:t>1</w:t>
+            </w:r>
+            <w:r>
+              <w:t xml:space="preserve"> hour</w:t>
             </w:r>
           </w:p>
         </w:tc>
@@ -150,7 +156,10 @@
           </w:tcPr>
           <w:p>
             <w:r>
-              <w:t>User testing</w:t>
+              <w:t>Guerilla</w:t>
+            </w:r>
+            <w:r>
+              <w:t xml:space="preserve"> testing</w:t>
             </w:r>
           </w:p>
         </w:tc>
@@ -160,7 +169,10 @@
           </w:tcPr>
           <w:p>
             <w:r>
-              <w:t>8 hours</w:t>
+              <w:t>1</w:t>
+            </w:r>
+            <w:r>
+              <w:t xml:space="preserve"> hour</w:t>
             </w:r>
           </w:p>
         </w:tc>
@@ -172,7 +184,7 @@
           </w:tcPr>
           <w:p>
             <w:r>
-              <w:t>Modeling</w:t>
+              <w:t>Prototype</w:t>
             </w:r>
           </w:p>
         </w:tc>
@@ -182,7 +194,10 @@
           </w:tcPr>
           <w:p>
             <w:r>
-              <w:t>8 hours</w:t>
+              <w:t>4</w:t>
+            </w:r>
+            <w:r>
+              <w:t xml:space="preserve"> hours</w:t>
             </w:r>
           </w:p>
         </w:tc>
@@ -194,7 +209,7 @@
           </w:tcPr>
           <w:p>
             <w:r>
-              <w:t>Information architecture</w:t>
+              <w:t>Objectives</w:t>
             </w:r>
           </w:p>
         </w:tc>
@@ -204,7 +219,7 @@
           </w:tcPr>
           <w:p>
             <w:r>
-              <w:t>3 hours</w:t>
+              <w:t>0.5 hours</w:t>
             </w:r>
           </w:p>
         </w:tc>
@@ -216,7 +231,7 @@
           </w:tcPr>
           <w:p>
             <w:r>
-              <w:t>Wireframe workshop</w:t>
+              <w:t>Sources</w:t>
             </w:r>
           </w:p>
         </w:tc>
@@ -226,76 +241,7 @@
           </w:tcPr>
           <w:p>
             <w:r>
-              <w:t>4 hours</w:t>
-            </w:r>
-          </w:p>
-        </w:tc>
-      </w:tr>
-      <w:tr>
-        <w:tc>
-          <w:tcPr>
-            <w:tcW w:w="4675" w:type="dxa"/>
-          </w:tcPr>
-          <w:p>
-            <w:r>
-              <w:t>Wireframes</w:t>
-            </w:r>
-          </w:p>
-        </w:tc>
-        <w:tc>
-          <w:tcPr>
-            <w:tcW w:w="4675" w:type="dxa"/>
-          </w:tcPr>
-          <w:p>
-            <w:r>
-              <w:t>60 hours</w:t>
-            </w:r>
-          </w:p>
-        </w:tc>
-      </w:tr>
-      <w:tr>
-        <w:tc>
-          <w:tcPr>
-            <w:tcW w:w="4675" w:type="dxa"/>
-          </w:tcPr>
-          <w:p>
-            <w:r>
-              <w:t>Wireframe user testing</w:t>
-            </w:r>
-          </w:p>
-        </w:tc>
-        <w:tc>
-          <w:tcPr>
-            <w:tcW w:w="4675" w:type="dxa"/>
-          </w:tcPr>
-          <w:p>
-            <w:r>
-              <w:t>60 hours</w:t>
-            </w:r>
-          </w:p>
-        </w:tc>
-      </w:tr>
-      <w:tr>
-        <w:tc>
-          <w:tcPr>
-            <w:tcW w:w="4675" w:type="dxa"/>
-          </w:tcPr>
-          <w:p>
-            <w:r>
-              <w:t xml:space="preserve">Wireframe </w:t>
-            </w:r>
-            <w:r>
-              <w:t>adjustments</w:t>
-            </w:r>
-          </w:p>
-        </w:tc>
-        <w:tc>
-          <w:tcPr>
-            <w:tcW w:w="4675" w:type="dxa"/>
-          </w:tcPr>
-          <w:p>
-            <w:r>
-              <w:t>16 hours</w:t>
+              <w:t>0.25 hours</w:t>
             </w:r>
           </w:p>
         </w:tc>
@@ -333,7 +279,7 @@
                     <pic:cNvPicPr/>
                   </pic:nvPicPr>
                   <pic:blipFill>
-                    <a:blip r:embed="rId4">
+                    <a:blip r:embed="rId5">
                       <a:extLst>
                         <a:ext uri="{28A0092B-C50C-407E-A947-70E740481C1C}">
                           <a14:useLocalDpi xmlns:a14="http://schemas.microsoft.com/office/drawing/2010/main" val="0"/>
@@ -365,7 +311,6 @@
         <w:pStyle w:val="Heading1"/>
       </w:pPr>
       <w:r>
-        <w:lastRenderedPageBreak/>
         <w:t>Wireframes</w:t>
       </w:r>
     </w:p>
@@ -375,6 +320,7 @@
         <w:rPr>
           <w:noProof/>
         </w:rPr>
+        <w:lastRenderedPageBreak/>
         <w:drawing>
           <wp:inline distT="0" distB="0" distL="0" distR="0" wp14:anchorId="38F5B019" wp14:editId="26ECB473">
             <wp:extent cx="6686550" cy="5430679"/>
@@ -391,7 +337,7 @@
                     <pic:cNvPicPr/>
                   </pic:nvPicPr>
                   <pic:blipFill>
-                    <a:blip r:embed="rId5">
+                    <a:blip r:embed="rId6">
                       <a:extLst>
                         <a:ext uri="{28A0092B-C50C-407E-A947-70E740481C1C}">
                           <a14:useLocalDpi xmlns:a14="http://schemas.microsoft.com/office/drawing/2010/main" val="0"/>
@@ -528,25 +474,53 @@
           <w:tcPr>
             <w:tcW w:w="2697" w:type="dxa"/>
           </w:tcPr>
-          <w:p/>
+          <w:p>
+            <w:r>
+              <w:t>Stacey</w:t>
+            </w:r>
+          </w:p>
         </w:tc>
         <w:tc>
           <w:tcPr>
             <w:tcW w:w="2697" w:type="dxa"/>
           </w:tcPr>
-          <w:p/>
+          <w:p>
+            <w:r>
+              <w:t>Not unders</w:t>
+            </w:r>
+            <w:r>
+              <w:t xml:space="preserve">tanding what Taniti is; unfamiliar with wireframe </w:t>
+            </w:r>
+            <w:r>
+              <w:t>purpose</w:t>
+            </w:r>
+          </w:p>
         </w:tc>
         <w:tc>
           <w:tcPr>
             <w:tcW w:w="2698" w:type="dxa"/>
           </w:tcPr>
-          <w:p/>
+          <w:p>
+            <w:r>
+              <w:t>Sort of</w:t>
+            </w:r>
+          </w:p>
         </w:tc>
         <w:tc>
           <w:tcPr>
             <w:tcW w:w="2698" w:type="dxa"/>
           </w:tcPr>
-          <w:p/>
+          <w:p>
+            <w:r>
+              <w:t xml:space="preserve">As this is a wireframe, it doesn’t have very much detail on it and is </w:t>
+            </w:r>
+            <w:r>
+              <w:t xml:space="preserve">very crude. </w:t>
+            </w:r>
+            <w:r>
+              <w:t>Feedback can be applied to the prototype though</w:t>
+            </w:r>
+          </w:p>
         </w:tc>
       </w:tr>
       <w:tr>
@@ -554,25 +528,47 @@
           <w:tcPr>
             <w:tcW w:w="2697" w:type="dxa"/>
           </w:tcPr>
-          <w:p/>
+          <w:p>
+            <w:r>
+              <w:t>Paul</w:t>
+            </w:r>
+          </w:p>
         </w:tc>
         <w:tc>
           <w:tcPr>
             <w:tcW w:w="2697" w:type="dxa"/>
           </w:tcPr>
-          <w:p/>
+          <w:p>
+            <w:r>
+              <w:t xml:space="preserve">Questions about details of the site, such as </w:t>
+            </w:r>
+            <w:r>
+              <w:t xml:space="preserve">airfare, </w:t>
+            </w:r>
+            <w:r>
+              <w:t>and being able to access contact us and FAQ from any page</w:t>
+            </w:r>
+          </w:p>
         </w:tc>
         <w:tc>
           <w:tcPr>
             <w:tcW w:w="2698" w:type="dxa"/>
           </w:tcPr>
-          <w:p/>
+          <w:p>
+            <w:r>
+              <w:t>Sort of</w:t>
+            </w:r>
+          </w:p>
         </w:tc>
         <w:tc>
           <w:tcPr>
             <w:tcW w:w="2698" w:type="dxa"/>
           </w:tcPr>
-          <w:p/>
+          <w:p>
+            <w:r>
+              <w:t>As this is a wireframe, it doesn’t have very much detail on it and is very crude. Feedback can be applied to the prototype though</w:t>
+            </w:r>
+          </w:p>
         </w:tc>
       </w:tr>
       <w:tr>
@@ -580,25 +576,44 @@
           <w:tcPr>
             <w:tcW w:w="2697" w:type="dxa"/>
           </w:tcPr>
-          <w:p/>
+          <w:p>
+            <w:r>
+              <w:t>Rosa</w:t>
+            </w:r>
+          </w:p>
         </w:tc>
         <w:tc>
           <w:tcPr>
             <w:tcW w:w="2697" w:type="dxa"/>
           </w:tcPr>
-          <w:p/>
+          <w:p>
+            <w:r>
+              <w:t xml:space="preserve">Wireframe </w:t>
+            </w:r>
+            <w:r>
+              <w:t>doesn’t have much information</w:t>
+            </w:r>
+          </w:p>
         </w:tc>
         <w:tc>
           <w:tcPr>
             <w:tcW w:w="2698" w:type="dxa"/>
           </w:tcPr>
-          <w:p/>
+          <w:p>
+            <w:r>
+              <w:t>No</w:t>
+            </w:r>
+          </w:p>
         </w:tc>
         <w:tc>
           <w:tcPr>
             <w:tcW w:w="2698" w:type="dxa"/>
           </w:tcPr>
-          <w:p/>
+          <w:p>
+            <w:r>
+              <w:t>As this is a wireframe, it doesn’t have very much detail on it and is very crude</w:t>
+            </w:r>
+          </w:p>
         </w:tc>
       </w:tr>
     </w:tbl>
@@ -607,12 +622,160 @@
       <w:pPr>
         <w:pStyle w:val="Heading1"/>
       </w:pPr>
-    </w:p>
+      <w:r>
+        <w:lastRenderedPageBreak/>
+        <w:t>Guerilla Testing Changes</w:t>
+      </w:r>
+    </w:p>
+    <w:p>
+      <w:r>
+        <w:t xml:space="preserve">Since a lot of the feedback was related to </w:t>
+      </w:r>
+      <w:r>
+        <w:t xml:space="preserve">lack of understanding about the purpose of the wireframe (which is absolutely </w:t>
+      </w:r>
+      <w:r>
+        <w:t>something I am responsible for</w:t>
+      </w:r>
+      <w:r>
+        <w:t>)</w:t>
+      </w:r>
+      <w:r>
+        <w:t xml:space="preserve">, a lot of the feedback </w:t>
+      </w:r>
+      <w:r>
+        <w:t xml:space="preserve">is focused on increasing the details. Some of it, such as the contact us and feedback being available on every page, </w:t>
+      </w:r>
+      <w:r>
+        <w:t xml:space="preserve">is relevant but </w:t>
+      </w:r>
+      <w:r>
+        <w:t xml:space="preserve">doesn’t really impact the prototype because it was already part of my </w:t>
+      </w:r>
+      <w:r>
+        <w:t>“to do” list</w:t>
+      </w:r>
+    </w:p>
+    <w:p/>
     <w:p>
       <w:pPr>
         <w:pStyle w:val="Heading1"/>
       </w:pPr>
       <w:r>
+        <w:t>Prototype</w:t>
+      </w:r>
+    </w:p>
+    <w:p>
+      <w:r>
+        <w:t xml:space="preserve">Note that the pricing page from the </w:t>
+      </w:r>
+      <w:r>
+        <w:t xml:space="preserve">wireframe is missing. This is intentional, </w:t>
+      </w:r>
+      <w:r>
+        <w:t xml:space="preserve">with the idea that customers would need to </w:t>
+      </w:r>
+      <w:r>
+        <w:t xml:space="preserve">use the “Contact Us” page to find the price. It’s bad for </w:t>
+      </w:r>
+      <w:r>
+        <w:t xml:space="preserve">the user experience, but </w:t>
+      </w:r>
+      <w:r>
+        <w:t>I think it would make customers more committed to booking than if they could get a</w:t>
+      </w:r>
+      <w:r>
+        <w:t>n easy trip cost</w:t>
+      </w:r>
+    </w:p>
+    <w:p>
+      <w:pPr>
+        <w:pStyle w:val="Heading1"/>
+      </w:pPr>
+      <w:r>
+        <w:t>Useability Tasks</w:t>
+      </w:r>
+    </w:p>
+    <w:p>
+      <w:pPr>
+        <w:pStyle w:val="ListParagraph"/>
+        <w:numPr>
+          <w:ilvl w:val="0"/>
+          <w:numId w:val="1"/>
+        </w:numPr>
+      </w:pPr>
+      <w:r>
+        <w:t xml:space="preserve">Navigation is easy </w:t>
+      </w:r>
+      <w:r>
+        <w:t>to use</w:t>
+      </w:r>
+      <w:r>
+        <w:t xml:space="preserve"> and understand where you are</w:t>
+      </w:r>
+    </w:p>
+    <w:p>
+      <w:pPr>
+        <w:pStyle w:val="ListParagraph"/>
+        <w:numPr>
+          <w:ilvl w:val="0"/>
+          <w:numId w:val="1"/>
+        </w:numPr>
+      </w:pPr>
+      <w:r>
+        <w:t>N</w:t>
+      </w:r>
+      <w:r>
+        <w:t>avigation tabs are linked to the proper pages</w:t>
+      </w:r>
+    </w:p>
+    <w:p>
+      <w:pPr>
+        <w:pStyle w:val="ListParagraph"/>
+        <w:numPr>
+          <w:ilvl w:val="0"/>
+          <w:numId w:val="1"/>
+        </w:numPr>
+      </w:pPr>
+      <w:r>
+        <w:t xml:space="preserve">Elements are relatively consistent (menu in the same place on all pages, </w:t>
+      </w:r>
+      <w:r>
+        <w:t>etc)</w:t>
+      </w:r>
+    </w:p>
+    <w:p>
+      <w:pPr>
+        <w:pStyle w:val="ListParagraph"/>
+        <w:numPr>
+          <w:ilvl w:val="0"/>
+          <w:numId w:val="1"/>
+        </w:numPr>
+      </w:pPr>
+      <w:r>
+        <w:t>All images have alternate text for the visually impaired</w:t>
+      </w:r>
+    </w:p>
+    <w:p>
+      <w:pPr>
+        <w:pStyle w:val="ListParagraph"/>
+        <w:numPr>
+          <w:ilvl w:val="0"/>
+          <w:numId w:val="1"/>
+        </w:numPr>
+      </w:pPr>
+      <w:r>
+        <w:t xml:space="preserve">All text </w:t>
+      </w:r>
+      <w:r>
+        <w:t>is legible</w:t>
+      </w:r>
+    </w:p>
+    <w:p>
+      <w:pPr>
+        <w:pStyle w:val="Heading1"/>
+      </w:pPr>
+      <w:r>
         <w:t>Sources</w:t>
       </w:r>
     </w:p>
@@ -623,7 +786,7 @@
       <w:r>
         <w:t xml:space="preserve"> - </w:t>
       </w:r>
-      <w:hyperlink r:id="rId6" w:history="1">
+      <w:hyperlink r:id="rId7" w:history="1">
         <w:r>
           <w:rPr>
             <w:rStyle w:val="Hyperlink"/>
@@ -636,8 +799,76 @@
       <w:r>
         <w:t xml:space="preserve">Persona Image - </w:t>
       </w:r>
-      <w:r>
-        <w:t>https://pixabay.com/images/id-1209494/</w:t>
+      <w:hyperlink r:id="rId8" w:history="1">
+        <w:r>
+          <w:rPr>
+            <w:rStyle w:val="Hyperlink"/>
+          </w:rPr>
+          <w:t>https://pixabay.com/images/id-1209494/</w:t>
+        </w:r>
+      </w:hyperlink>
+    </w:p>
+    <w:p>
+      <w:r>
+        <w:t xml:space="preserve">Website photos - </w:t>
+      </w:r>
+      <w:hyperlink r:id="rId9" w:history="1">
+        <w:r>
+          <w:rPr>
+            <w:rStyle w:val="Hyperlink"/>
+          </w:rPr>
+          <w:t>https://unsplash.com/</w:t>
+        </w:r>
+      </w:hyperlink>
+      <w:r>
+        <w:t xml:space="preserve"> </w:t>
+      </w:r>
+      <w:r>
+        <w:t xml:space="preserve">(Unsplash has open source photos, and does not require </w:t>
+      </w:r>
+      <w:r>
+        <w:t>attributions for content used</w:t>
+      </w:r>
+      <w:r>
+        <w:t>)</w:t>
+      </w:r>
+    </w:p>
+    <w:p>
+      <w:r>
+        <w:t xml:space="preserve">Bootstrap - </w:t>
+      </w:r>
+      <w:hyperlink r:id="rId10" w:history="1">
+        <w:r>
+          <w:rPr>
+            <w:rStyle w:val="Hyperlink"/>
+          </w:rPr>
+          <w:t>https://getbootstrap.com/</w:t>
+        </w:r>
+      </w:hyperlink>
+      <w:r>
+        <w:t xml:space="preserve"> (Bootstrap framework used to help </w:t>
+      </w:r>
+      <w:r>
+        <w:t>build the website</w:t>
+      </w:r>
+      <w:r>
+        <w:t>)</w:t>
+      </w:r>
+    </w:p>
+    <w:p>
+      <w:r>
+        <w:t xml:space="preserve">Lipsum - </w:t>
+      </w:r>
+      <w:hyperlink r:id="rId11" w:history="1">
+        <w:r>
+          <w:rPr>
+            <w:rStyle w:val="Hyperlink"/>
+          </w:rPr>
+          <w:t>https://www.lipsum.com/</w:t>
+        </w:r>
+      </w:hyperlink>
+      <w:r>
+        <w:t xml:space="preserve"> (Lipsum used to generate most of the text)</w:t>
       </w:r>
     </w:p>
     <w:sectPr>
@@ -650,8 +881,105 @@
 </w:document>
 </file>
 
+<file path=word/numbering.xml><?xml version="1.0" encoding="utf-8"?>
+<w:numbering xmlns:wpc="http://schemas.microsoft.com/office/word/2010/wordprocessingCanvas" xmlns:cx="http://schemas.microsoft.com/office/drawing/2014/chartex" xmlns:cx1="http://schemas.microsoft.com/office/drawing/2015/9/8/chartex" xmlns:cx2="http://schemas.microsoft.com/office/drawing/2015/10/21/chartex" xmlns:cx3="http://schemas.microsoft.com/office/drawing/2016/5/9/chartex" xmlns:cx4="http://schemas.microsoft.com/office/drawing/2016/5/10/chartex" xmlns:cx5="http://schemas.microsoft.com/office/drawing/2016/5/11/chartex" xmlns:cx6="http://schemas.microsoft.com/office/drawing/2016/5/12/chartex" xmlns:cx7="http://schemas.microsoft.com/office/drawing/2016/5/13/chartex" xmlns:cx8="http://schemas.microsoft.com/office/drawing/2016/5/14/chartex" xmlns:mc="http://schemas.openxmlformats.org/markup-compatibility/2006" xmlns:aink="http://schemas.microsoft.com/office/drawing/2016/ink" xmlns:am3d="http://schemas.microsoft.com/office/drawing/2017/model3d" xmlns:o="urn:schemas-microsoft-com:office:office" xmlns:r="http://schemas.openxmlformats.org/officeDocument/2006/relationships" xmlns:m="http://schemas.openxmlformats.org/officeDocument/2006/math" xmlns:v="urn:schemas-microsoft-com:vml" xmlns:wp14="http://schemas.microsoft.com/office/word/2010/wordprocessingDrawing" xmlns:wp="http://schemas.openxmlformats.org/drawingml/2006/wordprocessingDrawing" xmlns:w10="urn:schemas-microsoft-com:office:word" xmlns:w="http://schemas.openxmlformats.org/wordprocessingml/2006/main" xmlns:w14="http://schemas.microsoft.com/office/word/2010/wordml" xmlns:w15="http://schemas.microsoft.com/office/word/2012/wordml" xmlns:w16cex="http://schemas.microsoft.com/office/word/2018/wordml/cex" xmlns:w16cid="http://schemas.microsoft.com/office/word/2016/wordml/cid" xmlns:w16="http://schemas.microsoft.com/office/word/2018/wordml" xmlns:w16sdtdh="http://schemas.microsoft.com/office/word/2020/wordml/sdtdatahash" xmlns:w16se="http://schemas.microsoft.com/office/word/2015/wordml/symex" xmlns:wpg="http://schemas.microsoft.com/office/word/2010/wordprocessingGroup" xmlns:wpi="http://schemas.microsoft.com/office/word/2010/wordprocessingInk" xmlns:wne="http://schemas.microsoft.com/office/word/2006/wordml" xmlns:wps="http://schemas.microsoft.com/office/word/2010/wordprocessingShape" mc:Ignorable="w14 w15 w16se w16cid w16 w16cex w16sdtdh wp14">
+  <w:abstractNum w:abstractNumId="0" w15:restartNumberingAfterBreak="0">
+    <w:nsid w:val="6A1B56C8"/>
+    <w:multiLevelType w:val="hybridMultilevel"/>
+    <w:tmpl w:val="0CE63684"/>
+    <w:lvl w:ilvl="0" w:tplc="0409000F">
+      <w:start w:val="1"/>
+      <w:numFmt w:val="decimal"/>
+      <w:lvlText w:val="%1."/>
+      <w:lvlJc w:val="left"/>
+      <w:pPr>
+        <w:ind w:left="720" w:hanging="360"/>
+      </w:pPr>
+      <w:rPr>
+        <w:rFonts w:hint="default"/>
+      </w:rPr>
+    </w:lvl>
+    <w:lvl w:ilvl="1" w:tplc="04090019" w:tentative="1">
+      <w:start w:val="1"/>
+      <w:numFmt w:val="lowerLetter"/>
+      <w:lvlText w:val="%2."/>
+      <w:lvlJc w:val="left"/>
+      <w:pPr>
+        <w:ind w:left="1440" w:hanging="360"/>
+      </w:pPr>
+    </w:lvl>
+    <w:lvl w:ilvl="2" w:tplc="0409001B" w:tentative="1">
+      <w:start w:val="1"/>
+      <w:numFmt w:val="lowerRoman"/>
+      <w:lvlText w:val="%3."/>
+      <w:lvlJc w:val="right"/>
+      <w:pPr>
+        <w:ind w:left="2160" w:hanging="180"/>
+      </w:pPr>
+    </w:lvl>
+    <w:lvl w:ilvl="3" w:tplc="0409000F" w:tentative="1">
+      <w:start w:val="1"/>
+      <w:numFmt w:val="decimal"/>
+      <w:lvlText w:val="%4."/>
+      <w:lvlJc w:val="left"/>
+      <w:pPr>
+        <w:ind w:left="2880" w:hanging="360"/>
+      </w:pPr>
+    </w:lvl>
+    <w:lvl w:ilvl="4" w:tplc="04090019" w:tentative="1">
+      <w:start w:val="1"/>
+      <w:numFmt w:val="lowerLetter"/>
+      <w:lvlText w:val="%5."/>
+      <w:lvlJc w:val="left"/>
+      <w:pPr>
+        <w:ind w:left="3600" w:hanging="360"/>
+      </w:pPr>
+    </w:lvl>
+    <w:lvl w:ilvl="5" w:tplc="0409001B" w:tentative="1">
+      <w:start w:val="1"/>
+      <w:numFmt w:val="lowerRoman"/>
+      <w:lvlText w:val="%6."/>
+      <w:lvlJc w:val="right"/>
+      <w:pPr>
+        <w:ind w:left="4320" w:hanging="180"/>
+      </w:pPr>
+    </w:lvl>
+    <w:lvl w:ilvl="6" w:tplc="0409000F" w:tentative="1">
+      <w:start w:val="1"/>
+      <w:numFmt w:val="decimal"/>
+      <w:lvlText w:val="%7."/>
+      <w:lvlJc w:val="left"/>
+      <w:pPr>
+        <w:ind w:left="5040" w:hanging="360"/>
+      </w:pPr>
+    </w:lvl>
+    <w:lvl w:ilvl="7" w:tplc="04090019" w:tentative="1">
+      <w:start w:val="1"/>
+      <w:numFmt w:val="lowerLetter"/>
+      <w:lvlText w:val="%8."/>
+      <w:lvlJc w:val="left"/>
+      <w:pPr>
+        <w:ind w:left="5760" w:hanging="360"/>
+      </w:pPr>
+    </w:lvl>
+    <w:lvl w:ilvl="8" w:tplc="0409001B" w:tentative="1">
+      <w:start w:val="1"/>
+      <w:numFmt w:val="lowerRoman"/>
+      <w:lvlText w:val="%9."/>
+      <w:lvlJc w:val="right"/>
+      <w:pPr>
+        <w:ind w:left="6480" w:hanging="180"/>
+      </w:pPr>
+    </w:lvl>
+  </w:abstractNum>
+  <w:num w:numId="1">
+    <w:abstractNumId w:val="0"/>
+  </w:num>
+</w:numbering>
+</file>
+
 <file path=word/styles.xml><?xml version="1.0" encoding="utf-8"?>
-<w:styles xmlns:mc="http://schemas.openxmlformats.org/markup-compatibility/2006" xmlns:r="http://schemas.openxmlformats.org/officeDocument/2006/relationships" xmlns:w="http://schemas.openxmlformats.org/wordprocessingml/2006/main" xmlns:w14="http://schemas.microsoft.com/office/word/2010/wordml" xmlns:w15="http://schemas.microsoft.com/office/word/2012/wordml" xmlns:w16cex="http://schemas.microsoft.com/office/word/2018/wordml/cex" xmlns:w16cid="http://schemas.microsoft.com/office/word/2016/wordml/cid" xmlns:w16="http://schemas.microsoft.com/office/word/2018/wordml" xmlns:w16se="http://schemas.microsoft.com/office/word/2015/wordml/symex" mc:Ignorable="w14 w15 w16se w16cid w16 w16cex">
+<w:styles xmlns:mc="http://schemas.openxmlformats.org/markup-compatibility/2006" xmlns:r="http://schemas.openxmlformats.org/officeDocument/2006/relationships" xmlns:w="http://schemas.openxmlformats.org/wordprocessingml/2006/main" xmlns:w14="http://schemas.microsoft.com/office/word/2010/wordml" xmlns:w15="http://schemas.microsoft.com/office/word/2012/wordml" xmlns:w16cex="http://schemas.microsoft.com/office/word/2018/wordml/cex" xmlns:w16cid="http://schemas.microsoft.com/office/word/2016/wordml/cid" xmlns:w16="http://schemas.microsoft.com/office/word/2018/wordml" xmlns:w16sdtdh="http://schemas.microsoft.com/office/word/2020/wordml/sdtdatahash" xmlns:w16se="http://schemas.microsoft.com/office/word/2015/wordml/symex" mc:Ignorable="w14 w15 w16se w16cid w16 w16cex w16sdtdh">
   <w:docDefaults>
     <w:rPrDefault>
       <w:rPr>
@@ -1186,6 +1514,17 @@
       <w:shd w:val="clear" w:color="auto" w:fill="E1DFDD"/>
     </w:rPr>
   </w:style>
+  <w:style w:type="paragraph" w:styleId="ListParagraph">
+    <w:name w:val="List Paragraph"/>
+    <w:basedOn w:val="Normal"/>
+    <w:uiPriority w:val="34"/>
+    <w:qFormat/>
+    <w:rsid w:val="00782087"/>
+    <w:pPr>
+      <w:ind w:left="720"/>
+      <w:contextualSpacing/>
+    </w:pPr>
+  </w:style>
 </w:styles>
 </file>
 

</xml_diff>